<commit_message>
Add clip template document
</commit_message>
<xml_diff>
--- a/clip_template.docx
+++ b/clip_template.docx
@@ -700,7 +700,34 @@
           <w:kern w:val="0"/>
           <w14:ligatures w14:val="none"/>
         </w:rPr>
-        <w:t>Duration: {{FILE_DURATION}}</w:t>
+        <w:t xml:space="preserve">Clip </w:t>
+      </w:r>
+      <w:r>
+        <w:rPr>
+          <w:rFonts w:ascii="Courier New" w:eastAsia="Times New Roman" w:hAnsi="Courier New" w:cs="Courier New"/>
+          <w:color w:val="000000" w:themeColor="text1"/>
+          <w:kern w:val="0"/>
+          <w14:ligatures w14:val="none"/>
+        </w:rPr>
+        <w:t>Duration: {{</w:t>
+      </w:r>
+      <w:r>
+        <w:rPr>
+          <w:rFonts w:ascii="Courier New" w:eastAsia="Times New Roman" w:hAnsi="Courier New" w:cs="Courier New"/>
+          <w:color w:val="000000" w:themeColor="text1"/>
+          <w:kern w:val="0"/>
+          <w14:ligatures w14:val="none"/>
+        </w:rPr>
+        <w:t>CLIP</w:t>
+      </w:r>
+      <w:r>
+        <w:rPr>
+          <w:rFonts w:ascii="Courier New" w:eastAsia="Times New Roman" w:hAnsi="Courier New" w:cs="Courier New"/>
+          <w:color w:val="000000" w:themeColor="text1"/>
+          <w:kern w:val="0"/>
+          <w14:ligatures w14:val="none"/>
+        </w:rPr>
+        <w:t>_DURATION}}</w:t>
       </w:r>
       <w:r>
         <w:rPr>

</xml_diff>